<commit_message>
second edit from mahmoud
</commit_message>
<xml_diff>
--- a/software testing.docx
+++ b/software testing.docx
@@ -5,13 +5,23 @@
     <w:p>
       <w:pPr>
         <w:pStyle w:val="Heading1"/>
-        <w:ind w:left="720"/>
         <w:rPr>
           <w:color w:val="00B0F0"/>
           <w:sz w:val="48"/>
           <w:szCs w:val="48"/>
         </w:rPr>
       </w:pPr>
+      <w:r>
+        <w:rPr>
+          <w:rFonts w:cs="Times New Roman" w:hint="cs"/>
+          <w:color w:val="00B0F0"/>
+          <w:sz w:val="48"/>
+          <w:szCs w:val="48"/>
+          <w:rtl/>
+          <w:lang w:bidi="ar-BH"/>
+        </w:rPr>
+        <w:t xml:space="preserve">تحليل </w:t>
+      </w:r>
       <w:r>
         <w:rPr>
           <w:rFonts w:cs="Times New Roman"/>
@@ -11568,6 +11578,119 @@
     </w:lvl>
   </w:abstractNum>
   <w:abstractNum w:abstractNumId="27" w15:restartNumberingAfterBreak="0">
+    <w:nsid w:val="43D50B54"/>
+    <w:multiLevelType w:val="hybridMultilevel"/>
+    <w:tmpl w:val="68FAB762"/>
+    <w:lvl w:ilvl="0" w:tplc="0409000B">
+      <w:start w:val="1"/>
+      <w:numFmt w:val="bullet"/>
+      <w:lvlText w:val=""/>
+      <w:lvlJc w:val="left"/>
+      <w:pPr>
+        <w:ind w:left="1440" w:hanging="360"/>
+      </w:pPr>
+      <w:rPr>
+        <w:rFonts w:ascii="Wingdings" w:hAnsi="Wingdings" w:hint="default"/>
+      </w:rPr>
+    </w:lvl>
+    <w:lvl w:ilvl="1" w:tplc="04090003" w:tentative="1">
+      <w:start w:val="1"/>
+      <w:numFmt w:val="bullet"/>
+      <w:lvlText w:val="o"/>
+      <w:lvlJc w:val="left"/>
+      <w:pPr>
+        <w:ind w:left="2160" w:hanging="360"/>
+      </w:pPr>
+      <w:rPr>
+        <w:rFonts w:ascii="Courier New" w:hAnsi="Courier New" w:cs="Courier New" w:hint="default"/>
+      </w:rPr>
+    </w:lvl>
+    <w:lvl w:ilvl="2" w:tplc="04090005" w:tentative="1">
+      <w:start w:val="1"/>
+      <w:numFmt w:val="bullet"/>
+      <w:lvlText w:val=""/>
+      <w:lvlJc w:val="left"/>
+      <w:pPr>
+        <w:ind w:left="2880" w:hanging="360"/>
+      </w:pPr>
+      <w:rPr>
+        <w:rFonts w:ascii="Wingdings" w:hAnsi="Wingdings" w:hint="default"/>
+      </w:rPr>
+    </w:lvl>
+    <w:lvl w:ilvl="3" w:tplc="04090001" w:tentative="1">
+      <w:start w:val="1"/>
+      <w:numFmt w:val="bullet"/>
+      <w:lvlText w:val=""/>
+      <w:lvlJc w:val="left"/>
+      <w:pPr>
+        <w:ind w:left="3600" w:hanging="360"/>
+      </w:pPr>
+      <w:rPr>
+        <w:rFonts w:ascii="Symbol" w:hAnsi="Symbol" w:hint="default"/>
+      </w:rPr>
+    </w:lvl>
+    <w:lvl w:ilvl="4" w:tplc="04090003" w:tentative="1">
+      <w:start w:val="1"/>
+      <w:numFmt w:val="bullet"/>
+      <w:lvlText w:val="o"/>
+      <w:lvlJc w:val="left"/>
+      <w:pPr>
+        <w:ind w:left="4320" w:hanging="360"/>
+      </w:pPr>
+      <w:rPr>
+        <w:rFonts w:ascii="Courier New" w:hAnsi="Courier New" w:cs="Courier New" w:hint="default"/>
+      </w:rPr>
+    </w:lvl>
+    <w:lvl w:ilvl="5" w:tplc="04090005" w:tentative="1">
+      <w:start w:val="1"/>
+      <w:numFmt w:val="bullet"/>
+      <w:lvlText w:val=""/>
+      <w:lvlJc w:val="left"/>
+      <w:pPr>
+        <w:ind w:left="5040" w:hanging="360"/>
+      </w:pPr>
+      <w:rPr>
+        <w:rFonts w:ascii="Wingdings" w:hAnsi="Wingdings" w:hint="default"/>
+      </w:rPr>
+    </w:lvl>
+    <w:lvl w:ilvl="6" w:tplc="04090001" w:tentative="1">
+      <w:start w:val="1"/>
+      <w:numFmt w:val="bullet"/>
+      <w:lvlText w:val=""/>
+      <w:lvlJc w:val="left"/>
+      <w:pPr>
+        <w:ind w:left="5760" w:hanging="360"/>
+      </w:pPr>
+      <w:rPr>
+        <w:rFonts w:ascii="Symbol" w:hAnsi="Symbol" w:hint="default"/>
+      </w:rPr>
+    </w:lvl>
+    <w:lvl w:ilvl="7" w:tplc="04090003" w:tentative="1">
+      <w:start w:val="1"/>
+      <w:numFmt w:val="bullet"/>
+      <w:lvlText w:val="o"/>
+      <w:lvlJc w:val="left"/>
+      <w:pPr>
+        <w:ind w:left="6480" w:hanging="360"/>
+      </w:pPr>
+      <w:rPr>
+        <w:rFonts w:ascii="Courier New" w:hAnsi="Courier New" w:cs="Courier New" w:hint="default"/>
+      </w:rPr>
+    </w:lvl>
+    <w:lvl w:ilvl="8" w:tplc="04090005" w:tentative="1">
+      <w:start w:val="1"/>
+      <w:numFmt w:val="bullet"/>
+      <w:lvlText w:val=""/>
+      <w:lvlJc w:val="left"/>
+      <w:pPr>
+        <w:ind w:left="7200" w:hanging="360"/>
+      </w:pPr>
+      <w:rPr>
+        <w:rFonts w:ascii="Wingdings" w:hAnsi="Wingdings" w:hint="default"/>
+      </w:rPr>
+    </w:lvl>
+  </w:abstractNum>
+  <w:abstractNum w:abstractNumId="28" w15:restartNumberingAfterBreak="0">
     <w:nsid w:val="45BD3343"/>
     <w:multiLevelType w:val="hybridMultilevel"/>
     <w:tmpl w:val="3F841EE4"/>
@@ -11680,7 +11803,7 @@
       </w:rPr>
     </w:lvl>
   </w:abstractNum>
-  <w:abstractNum w:abstractNumId="28" w15:restartNumberingAfterBreak="0">
+  <w:abstractNum w:abstractNumId="29" w15:restartNumberingAfterBreak="0">
     <w:nsid w:val="4B1947D0"/>
     <w:multiLevelType w:val="hybridMultilevel"/>
     <w:tmpl w:val="592693A6"/>
@@ -11793,7 +11916,7 @@
       </w:rPr>
     </w:lvl>
   </w:abstractNum>
-  <w:abstractNum w:abstractNumId="29" w15:restartNumberingAfterBreak="0">
+  <w:abstractNum w:abstractNumId="30" w15:restartNumberingAfterBreak="0">
     <w:nsid w:val="4EA602D7"/>
     <w:multiLevelType w:val="hybridMultilevel"/>
     <w:tmpl w:val="C0A61AD0"/>
@@ -11906,7 +12029,7 @@
       </w:rPr>
     </w:lvl>
   </w:abstractNum>
-  <w:abstractNum w:abstractNumId="30" w15:restartNumberingAfterBreak="0">
+  <w:abstractNum w:abstractNumId="31" w15:restartNumberingAfterBreak="0">
     <w:nsid w:val="536B7213"/>
     <w:multiLevelType w:val="hybridMultilevel"/>
     <w:tmpl w:val="7B503118"/>
@@ -12018,7 +12141,7 @@
       </w:rPr>
     </w:lvl>
   </w:abstractNum>
-  <w:abstractNum w:abstractNumId="31" w15:restartNumberingAfterBreak="0">
+  <w:abstractNum w:abstractNumId="32" w15:restartNumberingAfterBreak="0">
     <w:nsid w:val="541E52A2"/>
     <w:multiLevelType w:val="hybridMultilevel"/>
     <w:tmpl w:val="B4965030"/>
@@ -12131,7 +12254,7 @@
       </w:rPr>
     </w:lvl>
   </w:abstractNum>
-  <w:abstractNum w:abstractNumId="32" w15:restartNumberingAfterBreak="0">
+  <w:abstractNum w:abstractNumId="33" w15:restartNumberingAfterBreak="0">
     <w:nsid w:val="554E5D72"/>
     <w:multiLevelType w:val="hybridMultilevel"/>
     <w:tmpl w:val="6F161210"/>
@@ -12244,7 +12367,7 @@
       </w:rPr>
     </w:lvl>
   </w:abstractNum>
-  <w:abstractNum w:abstractNumId="33" w15:restartNumberingAfterBreak="0">
+  <w:abstractNum w:abstractNumId="34" w15:restartNumberingAfterBreak="0">
     <w:nsid w:val="5DEB45CE"/>
     <w:multiLevelType w:val="hybridMultilevel"/>
     <w:tmpl w:val="492695CA"/>
@@ -12357,7 +12480,7 @@
       </w:rPr>
     </w:lvl>
   </w:abstractNum>
-  <w:abstractNum w:abstractNumId="34" w15:restartNumberingAfterBreak="0">
+  <w:abstractNum w:abstractNumId="35" w15:restartNumberingAfterBreak="0">
     <w:nsid w:val="622E4E36"/>
     <w:multiLevelType w:val="hybridMultilevel"/>
     <w:tmpl w:val="5C605098"/>
@@ -12470,7 +12593,7 @@
       </w:rPr>
     </w:lvl>
   </w:abstractNum>
-  <w:abstractNum w:abstractNumId="35" w15:restartNumberingAfterBreak="0">
+  <w:abstractNum w:abstractNumId="36" w15:restartNumberingAfterBreak="0">
     <w:nsid w:val="623568DF"/>
     <w:multiLevelType w:val="hybridMultilevel"/>
     <w:tmpl w:val="CD2EDFE2"/>
@@ -12583,7 +12706,7 @@
       </w:rPr>
     </w:lvl>
   </w:abstractNum>
-  <w:abstractNum w:abstractNumId="36" w15:restartNumberingAfterBreak="0">
+  <w:abstractNum w:abstractNumId="37" w15:restartNumberingAfterBreak="0">
     <w:nsid w:val="642111B3"/>
     <w:multiLevelType w:val="hybridMultilevel"/>
     <w:tmpl w:val="46DE3646"/>
@@ -12696,7 +12819,7 @@
       </w:rPr>
     </w:lvl>
   </w:abstractNum>
-  <w:abstractNum w:abstractNumId="37" w15:restartNumberingAfterBreak="0">
+  <w:abstractNum w:abstractNumId="38" w15:restartNumberingAfterBreak="0">
     <w:nsid w:val="66905EB2"/>
     <w:multiLevelType w:val="hybridMultilevel"/>
     <w:tmpl w:val="31C4B8CE"/>
@@ -12809,7 +12932,7 @@
       </w:rPr>
     </w:lvl>
   </w:abstractNum>
-  <w:abstractNum w:abstractNumId="38" w15:restartNumberingAfterBreak="0">
+  <w:abstractNum w:abstractNumId="39" w15:restartNumberingAfterBreak="0">
     <w:nsid w:val="6CCA4B7B"/>
     <w:multiLevelType w:val="hybridMultilevel"/>
     <w:tmpl w:val="ED660422"/>
@@ -12922,7 +13045,7 @@
       </w:rPr>
     </w:lvl>
   </w:abstractNum>
-  <w:abstractNum w:abstractNumId="39" w15:restartNumberingAfterBreak="0">
+  <w:abstractNum w:abstractNumId="40" w15:restartNumberingAfterBreak="0">
     <w:nsid w:val="6DD37D2E"/>
     <w:multiLevelType w:val="hybridMultilevel"/>
     <w:tmpl w:val="43742522"/>
@@ -13035,7 +13158,7 @@
       </w:rPr>
     </w:lvl>
   </w:abstractNum>
-  <w:abstractNum w:abstractNumId="40" w15:restartNumberingAfterBreak="0">
+  <w:abstractNum w:abstractNumId="41" w15:restartNumberingAfterBreak="0">
     <w:nsid w:val="6FAE4054"/>
     <w:multiLevelType w:val="hybridMultilevel"/>
     <w:tmpl w:val="19BE0C42"/>
@@ -13148,7 +13271,7 @@
       </w:rPr>
     </w:lvl>
   </w:abstractNum>
-  <w:abstractNum w:abstractNumId="41" w15:restartNumberingAfterBreak="0">
+  <w:abstractNum w:abstractNumId="42" w15:restartNumberingAfterBreak="0">
     <w:nsid w:val="71576DEF"/>
     <w:multiLevelType w:val="hybridMultilevel"/>
     <w:tmpl w:val="99DE81BE"/>
@@ -13260,7 +13383,7 @@
       </w:rPr>
     </w:lvl>
   </w:abstractNum>
-  <w:abstractNum w:abstractNumId="42" w15:restartNumberingAfterBreak="0">
+  <w:abstractNum w:abstractNumId="43" w15:restartNumberingAfterBreak="0">
     <w:nsid w:val="76834204"/>
     <w:multiLevelType w:val="hybridMultilevel"/>
     <w:tmpl w:val="926EFF74"/>
@@ -13373,7 +13496,7 @@
       </w:rPr>
     </w:lvl>
   </w:abstractNum>
-  <w:abstractNum w:abstractNumId="43" w15:restartNumberingAfterBreak="0">
+  <w:abstractNum w:abstractNumId="44" w15:restartNumberingAfterBreak="0">
     <w:nsid w:val="76DF1F2C"/>
     <w:multiLevelType w:val="hybridMultilevel"/>
     <w:tmpl w:val="CED0B0C2"/>
@@ -13485,7 +13608,7 @@
       </w:rPr>
     </w:lvl>
   </w:abstractNum>
-  <w:abstractNum w:abstractNumId="44" w15:restartNumberingAfterBreak="0">
+  <w:abstractNum w:abstractNumId="45" w15:restartNumberingAfterBreak="0">
     <w:nsid w:val="787866B5"/>
     <w:multiLevelType w:val="hybridMultilevel"/>
     <w:tmpl w:val="CC9C1090"/>
@@ -13597,7 +13720,7 @@
       </w:rPr>
     </w:lvl>
   </w:abstractNum>
-  <w:abstractNum w:abstractNumId="45" w15:restartNumberingAfterBreak="0">
+  <w:abstractNum w:abstractNumId="46" w15:restartNumberingAfterBreak="0">
     <w:nsid w:val="7B1940ED"/>
     <w:multiLevelType w:val="hybridMultilevel"/>
     <w:tmpl w:val="F006D0E4"/>
@@ -13710,7 +13833,7 @@
       </w:rPr>
     </w:lvl>
   </w:abstractNum>
-  <w:abstractNum w:abstractNumId="46" w15:restartNumberingAfterBreak="0">
+  <w:abstractNum w:abstractNumId="47" w15:restartNumberingAfterBreak="0">
     <w:nsid w:val="7B327582"/>
     <w:multiLevelType w:val="hybridMultilevel"/>
     <w:tmpl w:val="9EB0562C"/>
@@ -13827,7 +13950,7 @@
     <w:abstractNumId w:val="1"/>
   </w:num>
   <w:num w:numId="2" w16cid:durableId="558371148">
-    <w:abstractNumId w:val="29"/>
+    <w:abstractNumId w:val="30"/>
   </w:num>
   <w:num w:numId="3" w16cid:durableId="1792553134">
     <w:abstractNumId w:val="18"/>
@@ -13842,7 +13965,7 @@
     <w:abstractNumId w:val="12"/>
   </w:num>
   <w:num w:numId="7" w16cid:durableId="1112092859">
-    <w:abstractNumId w:val="36"/>
+    <w:abstractNumId w:val="37"/>
   </w:num>
   <w:num w:numId="8" w16cid:durableId="948658677">
     <w:abstractNumId w:val="23"/>
@@ -13851,7 +13974,7 @@
     <w:abstractNumId w:val="6"/>
   </w:num>
   <w:num w:numId="10" w16cid:durableId="63795994">
-    <w:abstractNumId w:val="40"/>
+    <w:abstractNumId w:val="41"/>
   </w:num>
   <w:num w:numId="11" w16cid:durableId="1369724249">
     <w:abstractNumId w:val="4"/>
@@ -13866,28 +13989,28 @@
     <w:abstractNumId w:val="19"/>
   </w:num>
   <w:num w:numId="15" w16cid:durableId="1843887581">
-    <w:abstractNumId w:val="30"/>
+    <w:abstractNumId w:val="31"/>
   </w:num>
   <w:num w:numId="16" w16cid:durableId="315454020">
-    <w:abstractNumId w:val="38"/>
+    <w:abstractNumId w:val="39"/>
   </w:num>
   <w:num w:numId="17" w16cid:durableId="1096900672">
-    <w:abstractNumId w:val="41"/>
+    <w:abstractNumId w:val="42"/>
   </w:num>
   <w:num w:numId="18" w16cid:durableId="604843156">
-    <w:abstractNumId w:val="43"/>
+    <w:abstractNumId w:val="44"/>
   </w:num>
   <w:num w:numId="19" w16cid:durableId="966005850">
-    <w:abstractNumId w:val="46"/>
+    <w:abstractNumId w:val="47"/>
   </w:num>
   <w:num w:numId="20" w16cid:durableId="1953323353">
-    <w:abstractNumId w:val="44"/>
+    <w:abstractNumId w:val="45"/>
   </w:num>
   <w:num w:numId="21" w16cid:durableId="240724162">
     <w:abstractNumId w:val="17"/>
   </w:num>
   <w:num w:numId="22" w16cid:durableId="1059790715">
-    <w:abstractNumId w:val="42"/>
+    <w:abstractNumId w:val="43"/>
   </w:num>
   <w:num w:numId="23" w16cid:durableId="1982926960">
     <w:abstractNumId w:val="24"/>
@@ -13911,7 +14034,7 @@
     <w:abstractNumId w:val="0"/>
   </w:num>
   <w:num w:numId="30" w16cid:durableId="94642143">
-    <w:abstractNumId w:val="34"/>
+    <w:abstractNumId w:val="35"/>
   </w:num>
   <w:num w:numId="31" w16cid:durableId="808325378">
     <w:abstractNumId w:val="13"/>
@@ -13920,22 +14043,22 @@
     <w:abstractNumId w:val="7"/>
   </w:num>
   <w:num w:numId="33" w16cid:durableId="1958414845">
-    <w:abstractNumId w:val="37"/>
+    <w:abstractNumId w:val="38"/>
   </w:num>
   <w:num w:numId="34" w16cid:durableId="697588483">
-    <w:abstractNumId w:val="31"/>
+    <w:abstractNumId w:val="32"/>
   </w:num>
   <w:num w:numId="35" w16cid:durableId="328875716">
     <w:abstractNumId w:val="16"/>
   </w:num>
   <w:num w:numId="36" w16cid:durableId="743726384">
-    <w:abstractNumId w:val="28"/>
+    <w:abstractNumId w:val="29"/>
   </w:num>
   <w:num w:numId="37" w16cid:durableId="2069760866">
-    <w:abstractNumId w:val="39"/>
+    <w:abstractNumId w:val="40"/>
   </w:num>
   <w:num w:numId="38" w16cid:durableId="138613339">
-    <w:abstractNumId w:val="32"/>
+    <w:abstractNumId w:val="33"/>
   </w:num>
   <w:num w:numId="39" w16cid:durableId="1976524713">
     <w:abstractNumId w:val="15"/>
@@ -13947,22 +14070,25 @@
     <w:abstractNumId w:val="14"/>
   </w:num>
   <w:num w:numId="42" w16cid:durableId="1692023451">
-    <w:abstractNumId w:val="45"/>
+    <w:abstractNumId w:val="46"/>
   </w:num>
   <w:num w:numId="43" w16cid:durableId="1923249924">
     <w:abstractNumId w:val="9"/>
   </w:num>
   <w:num w:numId="44" w16cid:durableId="388118065">
-    <w:abstractNumId w:val="27"/>
+    <w:abstractNumId w:val="28"/>
   </w:num>
   <w:num w:numId="45" w16cid:durableId="1867331576">
-    <w:abstractNumId w:val="33"/>
+    <w:abstractNumId w:val="34"/>
   </w:num>
   <w:num w:numId="46" w16cid:durableId="1003777327">
-    <w:abstractNumId w:val="35"/>
+    <w:abstractNumId w:val="36"/>
   </w:num>
   <w:num w:numId="47" w16cid:durableId="199174644">
     <w:abstractNumId w:val="11"/>
+  </w:num>
+  <w:num w:numId="48" w16cid:durableId="1335255765">
+    <w:abstractNumId w:val="27"/>
   </w:num>
 </w:numbering>
 </file>

</xml_diff>